<commit_message>
Update Smoking Survey Statistics.docx
</commit_message>
<xml_diff>
--- a/2nd Sem/Data Analytics/Activities/Smoking Survey Statistics.docx
+++ b/2nd Sem/Data Analytics/Activities/Smoking Survey Statistics.docx
@@ -37,7 +37,10 @@
         <w:jc w:val="center"/>
       </w:pPr>
       <w:r>
-        <w:t>2023-03-04</w:t>
+        <w:t>2023-03-0</w:t>
+      </w:r>
+      <w:r>
+        <w:t>5</w:t>
       </w:r>
     </w:p>
     <w:p>
@@ -73,7 +76,6 @@
         <w:tblCellMar>
           <w:top w:w="96" w:type="dxa"/>
           <w:left w:w="201" w:type="dxa"/>
-          <w:bottom w:w="0" w:type="dxa"/>
           <w:right w:w="115" w:type="dxa"/>
         </w:tblCellMar>
         <w:tblLook w:val="04A0" w:firstRow="1" w:lastRow="0" w:firstColumn="1" w:lastColumn="0" w:noHBand="0" w:noVBand="1"/>
@@ -2773,15 +2775,7 @@
           <w:bCs/>
           <w:sz w:val="22"/>
         </w:rPr>
-        <w:t>Sex</w:t>
-      </w:r>
-      <w:r>
-        <w:rPr>
-          <w:b/>
-          <w:bCs/>
-          <w:sz w:val="22"/>
-        </w:rPr>
-        <w:t xml:space="preserve"> Frequency Table</w:t>
+        <w:t>Sex Frequency Table</w:t>
       </w:r>
     </w:p>
     <w:tbl>
@@ -2793,7 +2787,6 @@
         <w:tblCellMar>
           <w:top w:w="110" w:type="dxa"/>
           <w:left w:w="201" w:type="dxa"/>
-          <w:bottom w:w="0" w:type="dxa"/>
           <w:right w:w="115" w:type="dxa"/>
         </w:tblCellMar>
         <w:tblLook w:val="04A0" w:firstRow="1" w:lastRow="0" w:firstColumn="1" w:lastColumn="0" w:noHBand="0" w:noVBand="1"/>
@@ -3335,7 +3328,6 @@
         <w:tblCellMar>
           <w:top w:w="96" w:type="dxa"/>
           <w:left w:w="115" w:type="dxa"/>
-          <w:bottom w:w="0" w:type="dxa"/>
           <w:right w:w="115" w:type="dxa"/>
         </w:tblCellMar>
         <w:tblLook w:val="04A0" w:firstRow="1" w:lastRow="0" w:firstColumn="1" w:lastColumn="0" w:noHBand="0" w:noVBand="1"/>
@@ -6828,7 +6820,6 @@
         <w:tblCellMar>
           <w:top w:w="98" w:type="dxa"/>
           <w:left w:w="201" w:type="dxa"/>
-          <w:bottom w:w="0" w:type="dxa"/>
           <w:right w:w="115" w:type="dxa"/>
         </w:tblCellMar>
         <w:tblLook w:val="04A0" w:firstRow="1" w:lastRow="0" w:firstColumn="1" w:lastColumn="0" w:noHBand="0" w:noVBand="1"/>
@@ -9843,7 +9834,6 @@
           <w:szCs w:val="20"/>
         </w:rPr>
       </w:pPr>
-      <w:proofErr w:type="spellStart"/>
       <w:r>
         <w:rPr>
           <w:b/>
@@ -9851,17 +9841,7 @@
           <w:sz w:val="22"/>
           <w:szCs w:val="20"/>
         </w:rPr>
-        <w:t>Ncigar</w:t>
-      </w:r>
-      <w:proofErr w:type="spellEnd"/>
-      <w:r>
-        <w:rPr>
-          <w:b/>
-          <w:bCs/>
-          <w:sz w:val="22"/>
-          <w:szCs w:val="20"/>
-        </w:rPr>
-        <w:t xml:space="preserve"> Frequency Table</w:t>
+        <w:t>Ncigar Frequency Table</w:t>
       </w:r>
     </w:p>
     <w:tbl>
@@ -9872,7 +9852,6 @@
         <w:tblCellMar>
           <w:top w:w="96" w:type="dxa"/>
           <w:left w:w="115" w:type="dxa"/>
-          <w:bottom w:w="0" w:type="dxa"/>
           <w:right w:w="115" w:type="dxa"/>
         </w:tblCellMar>
         <w:tblLook w:val="04A0" w:firstRow="1" w:lastRow="0" w:firstColumn="1" w:lastColumn="0" w:noHBand="0" w:noVBand="1"/>
@@ -11857,7 +11836,6 @@
           <w:szCs w:val="20"/>
         </w:rPr>
       </w:pPr>
-      <w:proofErr w:type="spellStart"/>
       <w:r>
         <w:rPr>
           <w:b/>
@@ -11865,17 +11843,7 @@
           <w:sz w:val="22"/>
           <w:szCs w:val="20"/>
         </w:rPr>
-        <w:t>Nysmoke</w:t>
-      </w:r>
-      <w:proofErr w:type="spellEnd"/>
-      <w:r>
-        <w:rPr>
-          <w:b/>
-          <w:bCs/>
-          <w:sz w:val="22"/>
-          <w:szCs w:val="20"/>
-        </w:rPr>
-        <w:t xml:space="preserve"> Frequency Table</w:t>
+        <w:t>Nysmoke Frequency Table</w:t>
       </w:r>
     </w:p>
     <w:tbl>
@@ -11886,7 +11854,6 @@
         <w:tblCellMar>
           <w:top w:w="96" w:type="dxa"/>
           <w:left w:w="115" w:type="dxa"/>
-          <w:bottom w:w="0" w:type="dxa"/>
           <w:right w:w="115" w:type="dxa"/>
         </w:tblCellMar>
         <w:tblLook w:val="04A0" w:firstRow="1" w:lastRow="0" w:firstColumn="1" w:lastColumn="0" w:noHBand="0" w:noVBand="1"/>
@@ -14328,7 +14295,6 @@
         <w:tblCellMar>
           <w:top w:w="98" w:type="dxa"/>
           <w:left w:w="201" w:type="dxa"/>
-          <w:bottom w:w="0" w:type="dxa"/>
           <w:right w:w="115" w:type="dxa"/>
         </w:tblCellMar>
         <w:tblLook w:val="04A0" w:firstRow="1" w:lastRow="0" w:firstColumn="1" w:lastColumn="0" w:noHBand="0" w:noVBand="1"/>
@@ -19610,7 +19576,6 @@
         <w:tblCellMar>
           <w:top w:w="160" w:type="dxa"/>
           <w:left w:w="95" w:type="dxa"/>
-          <w:bottom w:w="0" w:type="dxa"/>
           <w:right w:w="115" w:type="dxa"/>
         </w:tblCellMar>
         <w:tblLook w:val="04A0" w:firstRow="1" w:lastRow="0" w:firstColumn="1" w:lastColumn="0" w:noHBand="0" w:noVBand="1"/>
@@ -20235,7 +20200,6 @@
                 <w:bCs/>
               </w:rPr>
             </w:pPr>
-            <w:proofErr w:type="spellStart"/>
             <w:r>
               <w:rPr>
                 <w:rFonts w:ascii="Roboto" w:eastAsia="Arial" w:hAnsi="Roboto" w:cs="Arial"/>
@@ -20244,7 +20208,6 @@
               </w:rPr>
               <w:t>ncigar</w:t>
             </w:r>
-            <w:proofErr w:type="spellEnd"/>
           </w:p>
         </w:tc>
         <w:tc>
@@ -20355,7 +20318,6 @@
                 <w:bCs/>
               </w:rPr>
             </w:pPr>
-            <w:proofErr w:type="spellStart"/>
             <w:r>
               <w:rPr>
                 <w:rFonts w:ascii="Roboto" w:eastAsia="Arial" w:hAnsi="Roboto" w:cs="Arial"/>
@@ -20364,7 +20326,6 @@
               </w:rPr>
               <w:t>nysmoke</w:t>
             </w:r>
-            <w:proofErr w:type="spellEnd"/>
           </w:p>
         </w:tc>
         <w:tc>
@@ -20475,7 +20436,6 @@
                 <w:bCs/>
               </w:rPr>
             </w:pPr>
-            <w:proofErr w:type="spellStart"/>
             <w:r>
               <w:rPr>
                 <w:rFonts w:ascii="Roboto" w:eastAsia="Arial" w:hAnsi="Roboto" w:cs="Arial"/>
@@ -20484,7 +20444,6 @@
               </w:rPr>
               <w:t>agesmoke</w:t>
             </w:r>
-            <w:proofErr w:type="spellEnd"/>
           </w:p>
         </w:tc>
         <w:tc>
@@ -20608,7 +20567,6 @@
         <w:tblCellMar>
           <w:top w:w="96" w:type="dxa"/>
           <w:left w:w="115" w:type="dxa"/>
-          <w:bottom w:w="0" w:type="dxa"/>
           <w:right w:w="115" w:type="dxa"/>
         </w:tblCellMar>
         <w:tblLook w:val="04A0" w:firstRow="1" w:lastRow="0" w:firstColumn="1" w:lastColumn="0" w:noHBand="0" w:noVBand="1"/>
@@ -21380,7 +21338,6 @@
                 <w:bCs/>
               </w:rPr>
             </w:pPr>
-            <w:proofErr w:type="spellStart"/>
             <w:r>
               <w:rPr>
                 <w:rFonts w:ascii="Roboto" w:eastAsia="Arial" w:hAnsi="Roboto" w:cs="Arial"/>
@@ -21389,7 +21346,6 @@
               </w:rPr>
               <w:t>ncigar</w:t>
             </w:r>
-            <w:proofErr w:type="spellEnd"/>
           </w:p>
         </w:tc>
         <w:tc>
@@ -21523,7 +21479,6 @@
                 <w:bCs/>
               </w:rPr>
             </w:pPr>
-            <w:proofErr w:type="spellStart"/>
             <w:r>
               <w:rPr>
                 <w:rFonts w:ascii="Roboto" w:eastAsia="Arial" w:hAnsi="Roboto" w:cs="Arial"/>
@@ -21532,7 +21487,6 @@
               </w:rPr>
               <w:t>nysmoke</w:t>
             </w:r>
-            <w:proofErr w:type="spellEnd"/>
           </w:p>
         </w:tc>
         <w:tc>
@@ -21670,7 +21624,6 @@
                 <w:bCs/>
               </w:rPr>
             </w:pPr>
-            <w:proofErr w:type="spellStart"/>
             <w:r>
               <w:rPr>
                 <w:rFonts w:ascii="Roboto" w:eastAsia="Arial" w:hAnsi="Roboto" w:cs="Arial"/>
@@ -21679,7 +21632,6 @@
               </w:rPr>
               <w:t>agesmoke</w:t>
             </w:r>
-            <w:proofErr w:type="spellEnd"/>
           </w:p>
         </w:tc>
         <w:tc>
@@ -21831,7 +21783,6 @@
         <w:tblCellMar>
           <w:top w:w="161" w:type="dxa"/>
           <w:left w:w="95" w:type="dxa"/>
-          <w:bottom w:w="0" w:type="dxa"/>
           <w:right w:w="115" w:type="dxa"/>
         </w:tblCellMar>
         <w:tblLook w:val="04A0" w:firstRow="1" w:lastRow="0" w:firstColumn="1" w:lastColumn="0" w:noHBand="0" w:noVBand="1"/>
@@ -22832,7 +22783,6 @@
                 <w:bCs/>
               </w:rPr>
             </w:pPr>
-            <w:proofErr w:type="spellStart"/>
             <w:r>
               <w:rPr>
                 <w:rFonts w:ascii="Roboto" w:eastAsia="Arial" w:hAnsi="Roboto" w:cs="Arial"/>
@@ -22841,7 +22791,6 @@
               </w:rPr>
               <w:t>ncigar</w:t>
             </w:r>
-            <w:proofErr w:type="spellEnd"/>
           </w:p>
         </w:tc>
         <w:tc>
@@ -23026,7 +22975,6 @@
                 <w:bCs/>
               </w:rPr>
             </w:pPr>
-            <w:proofErr w:type="spellStart"/>
             <w:r>
               <w:rPr>
                 <w:rFonts w:ascii="Roboto" w:eastAsia="Arial" w:hAnsi="Roboto" w:cs="Arial"/>
@@ -23035,7 +22983,6 @@
               </w:rPr>
               <w:t>nysmoke</w:t>
             </w:r>
-            <w:proofErr w:type="spellEnd"/>
           </w:p>
         </w:tc>
         <w:tc>
@@ -23220,7 +23167,6 @@
                 <w:bCs/>
               </w:rPr>
             </w:pPr>
-            <w:proofErr w:type="spellStart"/>
             <w:r>
               <w:rPr>
                 <w:rFonts w:ascii="Roboto" w:eastAsia="Arial" w:hAnsi="Roboto" w:cs="Arial"/>
@@ -23229,7 +23175,6 @@
               </w:rPr>
               <w:t>agesmoke</w:t>
             </w:r>
-            <w:proofErr w:type="spellEnd"/>
           </w:p>
         </w:tc>
         <w:tc>

</xml_diff>